<commit_message>
submitted day3 and day4
fixed contains method for Grid class
and coordinate problem in Sudoku class
</commit_message>
<xml_diff>
--- a/Daily_Log.docx
+++ b/Daily_Log.docx
@@ -17,57 +17,7 @@
         <w:rPr>
           <w:rFonts w:ascii="Times New Roman" w:hAnsi="Times New Roman" w:cs="Times New Roman"/>
         </w:rPr>
-        <w:t xml:space="preserve">I created the Block class that controls the methods of a single cell. It is a 3X3 array list of Strings and each item represents a number in the cell. I created </w:t>
-      </w:r>
-      <w:proofErr w:type="gramStart"/>
-      <w:r>
-        <w:rPr>
-          <w:rFonts w:ascii="Times New Roman" w:hAnsi="Times New Roman" w:cs="Times New Roman"/>
-        </w:rPr>
-        <w:t>a contains</w:t>
-      </w:r>
-      <w:proofErr w:type="gramEnd"/>
-      <w:r>
-        <w:rPr>
-          <w:rFonts w:ascii="Times New Roman" w:hAnsi="Times New Roman" w:cs="Times New Roman"/>
-        </w:rPr>
-        <w:t xml:space="preserve"> method which returns true if the Block already has the number and false otherwise. Then I created </w:t>
-      </w:r>
-      <w:proofErr w:type="gramStart"/>
-      <w:r>
-        <w:rPr>
-          <w:rFonts w:ascii="Times New Roman" w:hAnsi="Times New Roman" w:cs="Times New Roman"/>
-        </w:rPr>
-        <w:t>the add</w:t>
-      </w:r>
-      <w:proofErr w:type="gramEnd"/>
-      <w:r>
-        <w:rPr>
-          <w:rFonts w:ascii="Times New Roman" w:hAnsi="Times New Roman" w:cs="Times New Roman"/>
-        </w:rPr>
-        <w:t xml:space="preserve"> and remove method which will allow the user to edit if their insertion follows the rules of the game as given by the contains method. I then created a </w:t>
-      </w:r>
-      <w:proofErr w:type="spellStart"/>
-      <w:proofErr w:type="gramStart"/>
-      <w:r>
-        <w:rPr>
-          <w:rFonts w:ascii="Times New Roman" w:hAnsi="Times New Roman" w:cs="Times New Roman"/>
-        </w:rPr>
-        <w:t>toString</w:t>
-      </w:r>
-      <w:proofErr w:type="spellEnd"/>
-      <w:r>
-        <w:rPr>
-          <w:rFonts w:ascii="Times New Roman" w:hAnsi="Times New Roman" w:cs="Times New Roman"/>
-        </w:rPr>
-        <w:t>(</w:t>
-      </w:r>
-      <w:proofErr w:type="gramEnd"/>
-      <w:r>
-        <w:rPr>
-          <w:rFonts w:ascii="Times New Roman" w:hAnsi="Times New Roman" w:cs="Times New Roman"/>
-        </w:rPr>
-        <w:t>) which formats the array into a block of a Sudoku puzzle. I did a soft test on the Block class and everything seems to be working. I will probably run a more extensive test on Saturday.</w:t>
+        <w:t>I created the Block class that controls the methods of a single cell. It is a 3X3 array list of Strings and each item represents a number in the cell. I created a contains method which returns true if the Block already has the number and false otherwise. Then I created the add and remove method which will allow the user to edit if their insertion follows the rules of the game as given by the contains method. I then created a toString() which formats the array into a block of a Sudoku puzzle. I did a soft test on the Block class and everything seems to be working. I will probably run a more extensive test on Saturday.</w:t>
       </w:r>
     </w:p>
     <w:p>
@@ -100,49 +50,7 @@
         <w:rPr>
           <w:rFonts w:ascii="Times New Roman" w:hAnsi="Times New Roman" w:cs="Times New Roman"/>
         </w:rPr>
-        <w:t xml:space="preserve">I created the Grid </w:t>
-      </w:r>
-      <w:proofErr w:type="gramStart"/>
-      <w:r>
-        <w:rPr>
-          <w:rFonts w:ascii="Times New Roman" w:hAnsi="Times New Roman" w:cs="Times New Roman"/>
-        </w:rPr>
-        <w:t>class which</w:t>
-      </w:r>
-      <w:proofErr w:type="gramEnd"/>
-      <w:r>
-        <w:rPr>
-          <w:rFonts w:ascii="Times New Roman" w:hAnsi="Times New Roman" w:cs="Times New Roman"/>
-        </w:rPr>
-        <w:t xml:space="preserve"> is a collection of 9 blocks and represents the entire Sudoku puzzle. It is a 3X3 array list of Blocks and has the same methods as the Blocks class. The main difference between the Blocks and Grid Class is that the contains method for the Grid class checks if the number being placed is already in the row or column the user is trying to place it in. Add and Remove methods call on their parent methods with the condition that the insertion returns false for contains. Testing revealed that </w:t>
-      </w:r>
-      <w:proofErr w:type="gramStart"/>
-      <w:r>
-        <w:rPr>
-          <w:rFonts w:ascii="Times New Roman" w:hAnsi="Times New Roman" w:cs="Times New Roman"/>
-        </w:rPr>
-        <w:t>my contains</w:t>
-      </w:r>
-      <w:proofErr w:type="gramEnd"/>
-      <w:r>
-        <w:rPr>
-          <w:rFonts w:ascii="Times New Roman" w:hAnsi="Times New Roman" w:cs="Times New Roman"/>
-        </w:rPr>
-        <w:t xml:space="preserve"> method is flawed and will need to be worked on. On Sunday, I will begin the Sudoku </w:t>
-      </w:r>
-      <w:proofErr w:type="gramStart"/>
-      <w:r>
-        <w:rPr>
-          <w:rFonts w:ascii="Times New Roman" w:hAnsi="Times New Roman" w:cs="Times New Roman"/>
-        </w:rPr>
-        <w:t>class which</w:t>
-      </w:r>
-      <w:proofErr w:type="gramEnd"/>
-      <w:r>
-        <w:rPr>
-          <w:rFonts w:ascii="Times New Roman" w:hAnsi="Times New Roman" w:cs="Times New Roman"/>
-        </w:rPr>
-        <w:t xml:space="preserve"> will serve as </w:t>
+        <w:t xml:space="preserve">I created the Grid class which is a collection of 9 blocks and represents the entire Sudoku puzzle. It is a 3X3 array list of Blocks and has the same methods as the Blocks class. The main difference between the Blocks and Grid Class is that the contains method for the Grid class checks if the number being placed is already in the row or column the user is trying to place it in. Add and Remove methods call on their parent methods with the condition that the insertion returns false for contains. Testing revealed that my contains method is flawed and will need to be worked on. On Sunday, I will begin the Sudoku class which will serve as </w:t>
       </w:r>
       <w:r>
         <w:rPr>
@@ -162,8 +70,89 @@
         </w:rPr>
         <w:t>user.</w:t>
       </w:r>
+    </w:p>
+    <w:p>
+      <w:pPr>
+        <w:rPr>
+          <w:rFonts w:ascii="Times New Roman" w:hAnsi="Times New Roman" w:cs="Times New Roman"/>
+        </w:rPr>
+      </w:pPr>
+    </w:p>
+    <w:p>
+      <w:pPr>
+        <w:rPr>
+          <w:rFonts w:ascii="Times New Roman" w:hAnsi="Times New Roman" w:cs="Times New Roman"/>
+        </w:rPr>
+      </w:pPr>
+      <w:r>
+        <w:rPr>
+          <w:rFonts w:ascii="Times New Roman" w:hAnsi="Times New Roman" w:cs="Times New Roman"/>
+        </w:rPr>
+        <w:t>Day 3, Saturday 1/5/19</w:t>
+      </w:r>
+    </w:p>
+    <w:p>
+      <w:pPr>
+        <w:rPr>
+          <w:rFonts w:ascii="Times New Roman" w:hAnsi="Times New Roman" w:cs="Times New Roman"/>
+        </w:rPr>
+      </w:pPr>
+      <w:r>
+        <w:rPr>
+          <w:rFonts w:ascii="Times New Roman" w:hAnsi="Times New Roman" w:cs="Times New Roman"/>
+        </w:rPr>
+        <w:tab/>
+        <w:t xml:space="preserve">I have been running tests on Grid and Block class and the contains method for Grid class is the only issue. It ignores the Sudoku rules and allows the player to insert a number into the same column or row as a pre existing number. </w:t>
+      </w:r>
+    </w:p>
+    <w:p>
+      <w:pPr>
+        <w:rPr>
+          <w:rFonts w:ascii="Times New Roman" w:hAnsi="Times New Roman" w:cs="Times New Roman"/>
+        </w:rPr>
+      </w:pPr>
+    </w:p>
+    <w:p>
+      <w:pPr>
+        <w:rPr>
+          <w:rFonts w:ascii="Times New Roman" w:hAnsi="Times New Roman" w:cs="Times New Roman"/>
+        </w:rPr>
+      </w:pPr>
+      <w:r>
+        <w:rPr>
+          <w:rFonts w:ascii="Times New Roman" w:hAnsi="Times New Roman" w:cs="Times New Roman"/>
+        </w:rPr>
+        <w:t>Day 4, Sunday 1/6/19</w:t>
+      </w:r>
+    </w:p>
+    <w:p>
+      <w:pPr>
+        <w:rPr>
+          <w:rFonts w:ascii="Times New Roman" w:hAnsi="Times New Roman" w:cs="Times New Roman"/>
+        </w:rPr>
+      </w:pPr>
+      <w:r>
+        <w:rPr>
+          <w:rFonts w:ascii="Times New Roman" w:hAnsi="Times New Roman" w:cs="Times New Roman"/>
+        </w:rPr>
+        <w:tab/>
+        <w:t>I have fixed the contains method for Grid class. All that’s left for this project is the interface portion. I have been reading through Mr.K’s terminal demo and have been using some of the code he has- I will make sure to cite him in the READ.ME and in the code. The Sudoku puzzle can now constantly update and you can add and remove numbers in but the coordinates of the terminal don’t correspond with the indices of the Grid class so I’m going to have to figure out how to fix that. I’m considering changing the toString() of the Grid and Block class so that it fits more smoothly in the coordinate system of the terminal but only if I have to. I have a convert method in the Sudoku class and it will read in the file submitted, and will use that information to create a Sudoku puzzle. The link for where I’m getting the Sudoku puzzles will be in the READ.ME.</w:t>
+      </w:r>
+    </w:p>
+    <w:p>
+      <w:pPr>
+        <w:rPr>
+          <w:rFonts w:ascii="Times New Roman" w:hAnsi="Times New Roman" w:cs="Times New Roman"/>
+        </w:rPr>
+      </w:pPr>
       <w:bookmarkStart w:id="0" w:name="_GoBack"/>
       <w:bookmarkEnd w:id="0"/>
+      <w:r>
+        <w:rPr>
+          <w:rFonts w:ascii="Times New Roman" w:hAnsi="Times New Roman" w:cs="Times New Roman"/>
+        </w:rPr>
+        <w:t xml:space="preserve"> </w:t>
+      </w:r>
     </w:p>
     <w:sectPr>
       <w:pgSz w:w="12240" w:h="15840"/>

</xml_diff>